<commit_message>
UpDate "Car" class, add throw.
</commit_message>
<xml_diff>
--- a/Задание 5. отчет.docx
+++ b/Задание 5. отчет.docx
@@ -289,6 +289,81 @@
                   </pic:nvPicPr>
                   <pic:blipFill>
                     <a:blip r:embed="rId9"/>
+                    <a:stretch>
+                      <a:fillRect/>
+                    </a:stretch>
+                  </pic:blipFill>
+                  <pic:spPr>
+                    <a:xfrm>
+                      <a:off x="0" y="0"/>
+                      <a:ext cx="5940425" cy="4144645"/>
+                    </a:xfrm>
+                    <a:prstGeom prst="rect">
+                      <a:avLst/>
+                    </a:prstGeom>
+                  </pic:spPr>
+                </pic:pic>
+              </a:graphicData>
+            </a:graphic>
+          </wp:inline>
+        </w:drawing>
+      </w:r>
+    </w:p>
+    <w:p>
+      <w:pPr>
+        <w:pStyle w:val="a4"/>
+        <w:rPr>
+          <w:lang w:val="en-US"/>
+        </w:rPr>
+      </w:pPr>
+    </w:p>
+    <w:p>
+      <w:pPr>
+        <w:pStyle w:val="a4"/>
+        <w:rPr>
+          <w:lang w:val="en-US"/>
+        </w:rPr>
+      </w:pPr>
+    </w:p>
+    <w:p>
+      <w:pPr>
+        <w:pStyle w:val="a4"/>
+        <w:numPr>
+          <w:ilvl w:val="0"/>
+          <w:numId w:val="1"/>
+        </w:numPr>
+      </w:pPr>
+      <w:r>
+        <w:lastRenderedPageBreak/>
+        <w:t>Добавление в класс исключения.</w:t>
+      </w:r>
+    </w:p>
+    <w:p>
+      <w:pPr>
+        <w:pStyle w:val="a4"/>
+      </w:pPr>
+      <w:r>
+        <w:rPr>
+          <w:noProof/>
+          <w:lang w:eastAsia="ru-RU"/>
+        </w:rPr>
+        <w:drawing>
+          <wp:inline distT="0" distB="0" distL="0" distR="0" wp14:anchorId="5FA41C5B" wp14:editId="3FD81CA1">
+            <wp:extent cx="5940425" cy="4144645"/>
+            <wp:effectExtent l="0" t="0" r="3175" b="8255"/>
+            <wp:docPr id="6" name="Рисунок 6"/>
+            <wp:cNvGraphicFramePr>
+              <a:graphicFrameLocks xmlns:a="http://schemas.openxmlformats.org/drawingml/2006/main" noChangeAspect="1"/>
+            </wp:cNvGraphicFramePr>
+            <a:graphic xmlns:a="http://schemas.openxmlformats.org/drawingml/2006/main">
+              <a:graphicData uri="http://schemas.openxmlformats.org/drawingml/2006/picture">
+                <pic:pic xmlns:pic="http://schemas.openxmlformats.org/drawingml/2006/picture">
+                  <pic:nvPicPr>
+                    <pic:cNvPr id="1" name=""/>
+                    <pic:cNvPicPr/>
+                  </pic:nvPicPr>
+                  <pic:blipFill>
+                    <a:blip r:embed="rId10"/>
                     <a:stretch>
                       <a:fillRect/>
                     </a:stretch>

</xml_diff>

<commit_message>
UpDate "Car" Class. add exception handler.
</commit_message>
<xml_diff>
--- a/Задание 5. отчет.docx
+++ b/Задание 5. отчет.docx
@@ -348,10 +348,10 @@
           <w:lang w:eastAsia="ru-RU"/>
         </w:rPr>
         <w:drawing>
-          <wp:inline distT="0" distB="0" distL="0" distR="0" wp14:anchorId="5FA41C5B" wp14:editId="3FD81CA1">
-            <wp:extent cx="5940425" cy="4144645"/>
-            <wp:effectExtent l="0" t="0" r="3175" b="8255"/>
-            <wp:docPr id="6" name="Рисунок 6"/>
+          <wp:inline distT="0" distB="0" distL="0" distR="0" wp14:anchorId="6005E8E1" wp14:editId="48020758">
+            <wp:extent cx="5940425" cy="5403850"/>
+            <wp:effectExtent l="0" t="0" r="3175" b="6350"/>
+            <wp:docPr id="7" name="Рисунок 7"/>
             <wp:cNvGraphicFramePr>
               <a:graphicFrameLocks xmlns:a="http://schemas.openxmlformats.org/drawingml/2006/main" noChangeAspect="1"/>
             </wp:cNvGraphicFramePr>
@@ -371,6 +371,168 @@
                   <pic:spPr>
                     <a:xfrm>
                       <a:off x="0" y="0"/>
+                      <a:ext cx="5940425" cy="5403850"/>
+                    </a:xfrm>
+                    <a:prstGeom prst="rect">
+                      <a:avLst/>
+                    </a:prstGeom>
+                  </pic:spPr>
+                </pic:pic>
+              </a:graphicData>
+            </a:graphic>
+          </wp:inline>
+        </w:drawing>
+      </w:r>
+    </w:p>
+    <w:p>
+      <w:pPr>
+        <w:pStyle w:val="a4"/>
+      </w:pPr>
+    </w:p>
+    <w:p>
+      <w:pPr>
+        <w:pStyle w:val="a4"/>
+      </w:pPr>
+    </w:p>
+    <w:p>
+      <w:pPr>
+        <w:pStyle w:val="a4"/>
+      </w:pPr>
+    </w:p>
+    <w:p>
+      <w:pPr>
+        <w:pStyle w:val="a4"/>
+      </w:pPr>
+    </w:p>
+    <w:p>
+      <w:pPr>
+        <w:pStyle w:val="a4"/>
+      </w:pPr>
+    </w:p>
+    <w:p>
+      <w:pPr>
+        <w:pStyle w:val="a4"/>
+      </w:pPr>
+    </w:p>
+    <w:p>
+      <w:pPr>
+        <w:pStyle w:val="a4"/>
+      </w:pPr>
+    </w:p>
+    <w:p>
+      <w:pPr>
+        <w:pStyle w:val="a4"/>
+      </w:pPr>
+    </w:p>
+    <w:p>
+      <w:pPr>
+        <w:pStyle w:val="a4"/>
+      </w:pPr>
+    </w:p>
+    <w:p>
+      <w:pPr>
+        <w:pStyle w:val="a4"/>
+      </w:pPr>
+    </w:p>
+    <w:p>
+      <w:pPr>
+        <w:pStyle w:val="a4"/>
+      </w:pPr>
+    </w:p>
+    <w:p>
+      <w:pPr>
+        <w:pStyle w:val="a4"/>
+      </w:pPr>
+    </w:p>
+    <w:p>
+      <w:pPr>
+        <w:pStyle w:val="a4"/>
+      </w:pPr>
+    </w:p>
+    <w:p>
+      <w:pPr>
+        <w:pStyle w:val="a4"/>
+      </w:pPr>
+    </w:p>
+    <w:p>
+      <w:pPr>
+        <w:pStyle w:val="a4"/>
+      </w:pPr>
+    </w:p>
+    <w:p>
+      <w:pPr>
+        <w:pStyle w:val="a4"/>
+      </w:pPr>
+    </w:p>
+    <w:p>
+      <w:pPr>
+        <w:pStyle w:val="a4"/>
+      </w:pPr>
+    </w:p>
+    <w:p>
+      <w:pPr>
+        <w:pStyle w:val="a4"/>
+      </w:pPr>
+    </w:p>
+    <w:p>
+      <w:pPr>
+        <w:pStyle w:val="a4"/>
+      </w:pPr>
+      <w:bookmarkStart w:id="0" w:name="_GoBack"/>
+      <w:bookmarkEnd w:id="0"/>
+    </w:p>
+    <w:p>
+      <w:pPr>
+        <w:pStyle w:val="a4"/>
+        <w:numPr>
+          <w:ilvl w:val="0"/>
+          <w:numId w:val="1"/>
+        </w:numPr>
+        <w:rPr>
+          <w:lang w:val="en-US"/>
+        </w:rPr>
+      </w:pPr>
+      <w:r>
+        <w:lastRenderedPageBreak/>
+        <w:t>Обработка исключений.</w:t>
+      </w:r>
+    </w:p>
+    <w:p>
+      <w:pPr>
+        <w:pStyle w:val="a4"/>
+        <w:rPr>
+          <w:lang w:val="en-US"/>
+        </w:rPr>
+      </w:pPr>
+      <w:r>
+        <w:rPr>
+          <w:noProof/>
+          <w:lang w:eastAsia="ru-RU"/>
+        </w:rPr>
+        <w:drawing>
+          <wp:inline distT="0" distB="0" distL="0" distR="0" wp14:anchorId="75E28C7F" wp14:editId="26D3C3BF">
+            <wp:extent cx="5940425" cy="4144645"/>
+            <wp:effectExtent l="0" t="0" r="3175" b="8255"/>
+            <wp:docPr id="8" name="Рисунок 8"/>
+            <wp:cNvGraphicFramePr>
+              <a:graphicFrameLocks xmlns:a="http://schemas.openxmlformats.org/drawingml/2006/main" noChangeAspect="1"/>
+            </wp:cNvGraphicFramePr>
+            <a:graphic xmlns:a="http://schemas.openxmlformats.org/drawingml/2006/main">
+              <a:graphicData uri="http://schemas.openxmlformats.org/drawingml/2006/picture">
+                <pic:pic xmlns:pic="http://schemas.openxmlformats.org/drawingml/2006/picture">
+                  <pic:nvPicPr>
+                    <pic:cNvPr id="1" name=""/>
+                    <pic:cNvPicPr/>
+                  </pic:nvPicPr>
+                  <pic:blipFill>
+                    <a:blip r:embed="rId11"/>
+                    <a:stretch>
+                      <a:fillRect/>
+                    </a:stretch>
+                  </pic:blipFill>
+                  <pic:spPr>
+                    <a:xfrm>
+                      <a:off x="0" y="0"/>
                       <a:ext cx="5940425" cy="4144645"/>
                     </a:xfrm>
                     <a:prstGeom prst="rect">
@@ -383,12 +545,20 @@
           </wp:inline>
         </w:drawing>
       </w:r>
-      <w:bookmarkStart w:id="0" w:name="_GoBack"/>
-      <w:bookmarkEnd w:id="0"/>
-    </w:p>
-    <w:p>
-      <w:pPr>
-        <w:pStyle w:val="a4"/>
+    </w:p>
+    <w:p>
+      <w:pPr>
+        <w:pStyle w:val="a4"/>
+        <w:rPr>
+          <w:lang w:val="en-US"/>
+        </w:rPr>
+      </w:pPr>
+    </w:p>
+    <w:p>
+      <w:pPr>
+        <w:rPr>
+          <w:lang w:val="en-US"/>
+        </w:rPr>
       </w:pPr>
     </w:p>
     <w:sectPr>

</xml_diff>

<commit_message>
UpDate "Car" class, add exception state and Stack state.
</commit_message>
<xml_diff>
--- a/Задание 5. отчет.docx
+++ b/Задание 5. отчет.docx
@@ -478,8 +478,6 @@
       <w:pPr>
         <w:pStyle w:val="a4"/>
       </w:pPr>
-      <w:bookmarkStart w:id="0" w:name="_GoBack"/>
-      <w:bookmarkEnd w:id="0"/>
     </w:p>
     <w:p>
       <w:pPr>
@@ -500,9 +498,6 @@
     <w:p>
       <w:pPr>
         <w:pStyle w:val="a4"/>
-        <w:rPr>
-          <w:lang w:val="en-US"/>
-        </w:rPr>
       </w:pPr>
       <w:r>
         <w:rPr>
@@ -534,6 +529,86 @@
                     <a:xfrm>
                       <a:off x="0" y="0"/>
                       <a:ext cx="5940425" cy="4144645"/>
+                    </a:xfrm>
+                    <a:prstGeom prst="rect">
+                      <a:avLst/>
+                    </a:prstGeom>
+                  </pic:spPr>
+                </pic:pic>
+              </a:graphicData>
+            </a:graphic>
+          </wp:inline>
+        </w:drawing>
+      </w:r>
+    </w:p>
+    <w:p/>
+    <w:p/>
+    <w:p/>
+    <w:p/>
+    <w:p/>
+    <w:p/>
+    <w:p/>
+    <w:p/>
+    <w:p/>
+    <w:p/>
+    <w:p/>
+    <w:p/>
+    <w:p/>
+    <w:p/>
+    <w:p/>
+    <w:p/>
+    <w:p/>
+    <w:p>
+      <w:bookmarkStart w:id="0" w:name="_GoBack"/>
+      <w:bookmarkEnd w:id="0"/>
+      <w:r>
+        <w:lastRenderedPageBreak/>
+        <w:t>4.</w:t>
+      </w:r>
+      <w:r>
+        <w:t>Конфигурирование состояния исключения</w:t>
+      </w:r>
+      <w:r>
+        <w:t>.</w:t>
+      </w:r>
+    </w:p>
+    <w:p>
+      <w:r>
+        <w:tab/>
+        <w:t>Вывод стека.</w:t>
+      </w:r>
+    </w:p>
+    <w:p>
+      <w:r>
+        <w:rPr>
+          <w:noProof/>
+          <w:lang w:eastAsia="ru-RU"/>
+        </w:rPr>
+        <w:drawing>
+          <wp:inline distT="0" distB="0" distL="0" distR="0" wp14:anchorId="08844D68" wp14:editId="43469F13">
+            <wp:extent cx="5940425" cy="5403850"/>
+            <wp:effectExtent l="0" t="0" r="3175" b="6350"/>
+            <wp:docPr id="9" name="Рисунок 9"/>
+            <wp:cNvGraphicFramePr>
+              <a:graphicFrameLocks xmlns:a="http://schemas.openxmlformats.org/drawingml/2006/main" noChangeAspect="1"/>
+            </wp:cNvGraphicFramePr>
+            <a:graphic xmlns:a="http://schemas.openxmlformats.org/drawingml/2006/main">
+              <a:graphicData uri="http://schemas.openxmlformats.org/drawingml/2006/picture">
+                <pic:pic xmlns:pic="http://schemas.openxmlformats.org/drawingml/2006/picture">
+                  <pic:nvPicPr>
+                    <pic:cNvPr id="1" name=""/>
+                    <pic:cNvPicPr/>
+                  </pic:nvPicPr>
+                  <pic:blipFill>
+                    <a:blip r:embed="rId12"/>
+                    <a:stretch>
+                      <a:fillRect/>
+                    </a:stretch>
+                  </pic:blipFill>
+                  <pic:spPr>
+                    <a:xfrm>
+                      <a:off x="0" y="0"/>
+                      <a:ext cx="5940425" cy="5403850"/>
                     </a:xfrm>
                     <a:prstGeom prst="rect">
                       <a:avLst/>

</xml_diff>

<commit_message>
New Project, add CarIsDeadException
</commit_message>
<xml_diff>
--- a/Задание 5. отчет.docx
+++ b/Задание 5. отчет.docx
@@ -635,8 +635,6 @@
         <w:lastRenderedPageBreak/>
         <w:t>Добавление ссылки на справочную информацию.</w:t>
       </w:r>
-      <w:bookmarkStart w:id="0" w:name="_GoBack"/>
-      <w:bookmarkEnd w:id="0"/>
     </w:p>
     <w:p>
       <w:r>
@@ -680,6 +678,417 @@
           </wp:inline>
         </w:drawing>
       </w:r>
+    </w:p>
+    <w:p/>
+    <w:p/>
+    <w:p/>
+    <w:p/>
+    <w:p/>
+    <w:p/>
+    <w:p/>
+    <w:p/>
+    <w:p/>
+    <w:p/>
+    <w:p/>
+    <w:p/>
+    <w:p/>
+    <w:p/>
+    <w:p/>
+    <w:p>
+      <w:pPr>
+        <w:rPr>
+          <w:lang w:val="en-US"/>
+        </w:rPr>
+      </w:pPr>
+      <w:r>
+        <w:lastRenderedPageBreak/>
+        <w:t xml:space="preserve">Свойство </w:t>
+      </w:r>
+      <w:r>
+        <w:rPr>
+          <w:lang w:val="en-US"/>
+        </w:rPr>
+        <w:t>Date.</w:t>
+      </w:r>
+    </w:p>
+    <w:p>
+      <w:pPr>
+        <w:rPr>
+          <w:lang w:val="en-US"/>
+        </w:rPr>
+      </w:pPr>
+      <w:r>
+        <w:rPr>
+          <w:noProof/>
+          <w:lang w:eastAsia="ru-RU"/>
+        </w:rPr>
+        <w:drawing>
+          <wp:inline distT="0" distB="0" distL="0" distR="0" wp14:anchorId="68D4A7EC" wp14:editId="035FC305">
+            <wp:extent cx="5940425" cy="4632325"/>
+            <wp:effectExtent l="0" t="0" r="3175" b="0"/>
+            <wp:docPr id="6" name="Рисунок 6"/>
+            <wp:cNvGraphicFramePr>
+              <a:graphicFrameLocks xmlns:a="http://schemas.openxmlformats.org/drawingml/2006/main" noChangeAspect="1"/>
+            </wp:cNvGraphicFramePr>
+            <a:graphic xmlns:a="http://schemas.openxmlformats.org/drawingml/2006/main">
+              <a:graphicData uri="http://schemas.openxmlformats.org/drawingml/2006/picture">
+                <pic:pic xmlns:pic="http://schemas.openxmlformats.org/drawingml/2006/picture">
+                  <pic:nvPicPr>
+                    <pic:cNvPr id="1" name=""/>
+                    <pic:cNvPicPr/>
+                  </pic:nvPicPr>
+                  <pic:blipFill>
+                    <a:blip r:embed="rId14"/>
+                    <a:stretch>
+                      <a:fillRect/>
+                    </a:stretch>
+                  </pic:blipFill>
+                  <pic:spPr>
+                    <a:xfrm>
+                      <a:off x="0" y="0"/>
+                      <a:ext cx="5940425" cy="4632325"/>
+                    </a:xfrm>
+                    <a:prstGeom prst="rect">
+                      <a:avLst/>
+                    </a:prstGeom>
+                  </pic:spPr>
+                </pic:pic>
+              </a:graphicData>
+            </a:graphic>
+          </wp:inline>
+        </w:drawing>
+      </w:r>
+    </w:p>
+    <w:p>
+      <w:pPr>
+        <w:rPr>
+          <w:lang w:val="en-US"/>
+        </w:rPr>
+      </w:pPr>
+    </w:p>
+    <w:p>
+      <w:pPr>
+        <w:rPr>
+          <w:lang w:val="en-US"/>
+        </w:rPr>
+      </w:pPr>
+    </w:p>
+    <w:p>
+      <w:pPr>
+        <w:rPr>
+          <w:lang w:val="en-US"/>
+        </w:rPr>
+      </w:pPr>
+    </w:p>
+    <w:p>
+      <w:pPr>
+        <w:rPr>
+          <w:lang w:val="en-US"/>
+        </w:rPr>
+      </w:pPr>
+    </w:p>
+    <w:p>
+      <w:pPr>
+        <w:rPr>
+          <w:lang w:val="en-US"/>
+        </w:rPr>
+      </w:pPr>
+    </w:p>
+    <w:p>
+      <w:pPr>
+        <w:rPr>
+          <w:lang w:val="en-US"/>
+        </w:rPr>
+      </w:pPr>
+    </w:p>
+    <w:p>
+      <w:pPr>
+        <w:rPr>
+          <w:lang w:val="en-US"/>
+        </w:rPr>
+      </w:pPr>
+    </w:p>
+    <w:p>
+      <w:pPr>
+        <w:rPr>
+          <w:lang w:val="en-US"/>
+        </w:rPr>
+      </w:pPr>
+    </w:p>
+    <w:p>
+      <w:pPr>
+        <w:rPr>
+          <w:lang w:val="en-US"/>
+        </w:rPr>
+      </w:pPr>
+    </w:p>
+    <w:p>
+      <w:pPr>
+        <w:rPr>
+          <w:lang w:val="en-US"/>
+        </w:rPr>
+      </w:pPr>
+    </w:p>
+    <w:p>
+      <w:pPr>
+        <w:rPr>
+          <w:lang w:val="en-US"/>
+        </w:rPr>
+      </w:pPr>
+    </w:p>
+    <w:p>
+      <w:pPr>
+        <w:rPr>
+          <w:lang w:val="en-US"/>
+        </w:rPr>
+      </w:pPr>
+    </w:p>
+    <w:p>
+      <w:pPr>
+        <w:rPr>
+          <w:lang w:val="en-US"/>
+        </w:rPr>
+      </w:pPr>
+    </w:p>
+    <w:p>
+      <w:pPr>
+        <w:rPr>
+          <w:lang w:val="en-US"/>
+        </w:rPr>
+      </w:pPr>
+    </w:p>
+    <w:p>
+      <w:pPr>
+        <w:rPr>
+          <w:lang w:val="en-US"/>
+        </w:rPr>
+      </w:pPr>
+    </w:p>
+    <w:p>
+      <w:pPr>
+        <w:rPr>
+          <w:rFonts w:ascii="Consolas" w:hAnsi="Consolas" w:cs="Consolas"/>
+          <w:color w:val="2B91AF"/>
+          <w:sz w:val="19"/>
+          <w:szCs w:val="19"/>
+        </w:rPr>
+      </w:pPr>
+      <w:proofErr w:type="spellStart"/>
+      <w:r>
+        <w:rPr>
+          <w:rFonts w:ascii="Consolas" w:hAnsi="Consolas" w:cs="Consolas"/>
+          <w:color w:val="2B91AF"/>
+          <w:sz w:val="19"/>
+          <w:szCs w:val="19"/>
+        </w:rPr>
+        <w:lastRenderedPageBreak/>
+        <w:t>CarIsDeadException</w:t>
+      </w:r>
+      <w:proofErr w:type="spellEnd"/>
+    </w:p>
+    <w:p>
+      <w:pPr>
+        <w:rPr>
+          <w:lang w:val="en-US"/>
+        </w:rPr>
+      </w:pPr>
+      <w:r>
+        <w:rPr>
+          <w:noProof/>
+          <w:lang w:eastAsia="ru-RU"/>
+        </w:rPr>
+        <w:drawing>
+          <wp:inline distT="0" distB="0" distL="0" distR="0" wp14:anchorId="088DBEDE" wp14:editId="1C131B98">
+            <wp:extent cx="5940425" cy="4632325"/>
+            <wp:effectExtent l="0" t="0" r="3175" b="0"/>
+            <wp:docPr id="10" name="Рисунок 10"/>
+            <wp:cNvGraphicFramePr>
+              <a:graphicFrameLocks xmlns:a="http://schemas.openxmlformats.org/drawingml/2006/main" noChangeAspect="1"/>
+            </wp:cNvGraphicFramePr>
+            <a:graphic xmlns:a="http://schemas.openxmlformats.org/drawingml/2006/main">
+              <a:graphicData uri="http://schemas.openxmlformats.org/drawingml/2006/picture">
+                <pic:pic xmlns:pic="http://schemas.openxmlformats.org/drawingml/2006/picture">
+                  <pic:nvPicPr>
+                    <pic:cNvPr id="1" name=""/>
+                    <pic:cNvPicPr/>
+                  </pic:nvPicPr>
+                  <pic:blipFill>
+                    <a:blip r:embed="rId15"/>
+                    <a:stretch>
+                      <a:fillRect/>
+                    </a:stretch>
+                  </pic:blipFill>
+                  <pic:spPr>
+                    <a:xfrm>
+                      <a:off x="0" y="0"/>
+                      <a:ext cx="5940425" cy="4632325"/>
+                    </a:xfrm>
+                    <a:prstGeom prst="rect">
+                      <a:avLst/>
+                    </a:prstGeom>
+                  </pic:spPr>
+                </pic:pic>
+              </a:graphicData>
+            </a:graphic>
+          </wp:inline>
+        </w:drawing>
+      </w:r>
+    </w:p>
+    <w:p>
+      <w:pPr>
+        <w:rPr>
+          <w:lang w:val="en-US"/>
+        </w:rPr>
+      </w:pPr>
+    </w:p>
+    <w:p>
+      <w:pPr>
+        <w:rPr>
+          <w:lang w:val="en-US"/>
+        </w:rPr>
+      </w:pPr>
+    </w:p>
+    <w:p>
+      <w:pPr>
+        <w:rPr>
+          <w:lang w:val="en-US"/>
+        </w:rPr>
+      </w:pPr>
+    </w:p>
+    <w:p>
+      <w:pPr>
+        <w:rPr>
+          <w:lang w:val="en-US"/>
+        </w:rPr>
+      </w:pPr>
+    </w:p>
+    <w:p>
+      <w:pPr>
+        <w:rPr>
+          <w:lang w:val="en-US"/>
+        </w:rPr>
+      </w:pPr>
+    </w:p>
+    <w:p>
+      <w:pPr>
+        <w:rPr>
+          <w:lang w:val="en-US"/>
+        </w:rPr>
+      </w:pPr>
+    </w:p>
+    <w:p>
+      <w:pPr>
+        <w:rPr>
+          <w:lang w:val="en-US"/>
+        </w:rPr>
+      </w:pPr>
+    </w:p>
+    <w:p>
+      <w:pPr>
+        <w:rPr>
+          <w:lang w:val="en-US"/>
+        </w:rPr>
+      </w:pPr>
+    </w:p>
+    <w:p>
+      <w:pPr>
+        <w:rPr>
+          <w:lang w:val="en-US"/>
+        </w:rPr>
+      </w:pPr>
+    </w:p>
+    <w:p>
+      <w:pPr>
+        <w:rPr>
+          <w:lang w:val="en-US"/>
+        </w:rPr>
+      </w:pPr>
+    </w:p>
+    <w:p>
+      <w:pPr>
+        <w:rPr>
+          <w:lang w:val="en-US"/>
+        </w:rPr>
+      </w:pPr>
+    </w:p>
+    <w:p>
+      <w:pPr>
+        <w:rPr>
+          <w:lang w:val="en-US"/>
+        </w:rPr>
+      </w:pPr>
+    </w:p>
+    <w:p>
+      <w:pPr>
+        <w:rPr>
+          <w:lang w:val="en-US"/>
+        </w:rPr>
+      </w:pPr>
+    </w:p>
+    <w:p>
+      <w:pPr>
+        <w:rPr>
+          <w:lang w:val="en-US"/>
+        </w:rPr>
+      </w:pPr>
+    </w:p>
+    <w:p>
+      <w:pPr>
+        <w:rPr>
+          <w:lang w:val="en-US"/>
+        </w:rPr>
+      </w:pPr>
+    </w:p>
+    <w:p>
+      <w:pPr>
+        <w:rPr>
+          <w:lang w:val="en-US"/>
+        </w:rPr>
+      </w:pPr>
+      <w:r>
+        <w:rPr>
+          <w:noProof/>
+          <w:lang w:eastAsia="ru-RU"/>
+        </w:rPr>
+        <w:lastRenderedPageBreak/>
+        <w:drawing>
+          <wp:inline distT="0" distB="0" distL="0" distR="0" wp14:anchorId="6982403D" wp14:editId="6D09B0E6">
+            <wp:extent cx="5940425" cy="4632325"/>
+            <wp:effectExtent l="0" t="0" r="3175" b="0"/>
+            <wp:docPr id="11" name="Рисунок 11"/>
+            <wp:cNvGraphicFramePr>
+              <a:graphicFrameLocks xmlns:a="http://schemas.openxmlformats.org/drawingml/2006/main" noChangeAspect="1"/>
+            </wp:cNvGraphicFramePr>
+            <a:graphic xmlns:a="http://schemas.openxmlformats.org/drawingml/2006/main">
+              <a:graphicData uri="http://schemas.openxmlformats.org/drawingml/2006/picture">
+                <pic:pic xmlns:pic="http://schemas.openxmlformats.org/drawingml/2006/picture">
+                  <pic:nvPicPr>
+                    <pic:cNvPr id="1" name=""/>
+                    <pic:cNvPicPr/>
+                  </pic:nvPicPr>
+                  <pic:blipFill>
+                    <a:blip r:embed="rId16"/>
+                    <a:stretch>
+                      <a:fillRect/>
+                    </a:stretch>
+                  </pic:blipFill>
+                  <pic:spPr>
+                    <a:xfrm>
+                      <a:off x="0" y="0"/>
+                      <a:ext cx="5940425" cy="4632325"/>
+                    </a:xfrm>
+                    <a:prstGeom prst="rect">
+                      <a:avLst/>
+                    </a:prstGeom>
+                  </pic:spPr>
+                </pic:pic>
+              </a:graphicData>
+            </a:graphic>
+          </wp:inline>
+        </w:drawing>
+      </w:r>
+      <w:bookmarkStart w:id="0" w:name="_GoBack"/>
+      <w:bookmarkEnd w:id="0"/>
     </w:p>
     <w:p>
       <w:pPr>

</xml_diff>

<commit_message>
Creat new project ICloneableExample
</commit_message>
<xml_diff>
--- a/Задание 5. отчет.docx
+++ b/Задание 5. отчет.docx
@@ -1087,23 +1087,613 @@
           </wp:inline>
         </w:drawing>
       </w:r>
+    </w:p>
+    <w:p>
+      <w:pPr>
+        <w:rPr>
+          <w:lang w:val="en-US"/>
+        </w:rPr>
+      </w:pPr>
+    </w:p>
+    <w:p>
+      <w:pPr>
+        <w:rPr>
+          <w:lang w:val="en-US"/>
+        </w:rPr>
+      </w:pPr>
+    </w:p>
+    <w:p>
+      <w:pPr>
+        <w:rPr>
+          <w:lang w:val="en-US"/>
+        </w:rPr>
+      </w:pPr>
+    </w:p>
+    <w:p>
+      <w:pPr>
+        <w:rPr>
+          <w:lang w:val="en-US"/>
+        </w:rPr>
+      </w:pPr>
+    </w:p>
+    <w:p>
+      <w:pPr>
+        <w:rPr>
+          <w:lang w:val="en-US"/>
+        </w:rPr>
+      </w:pPr>
+    </w:p>
+    <w:p>
+      <w:pPr>
+        <w:rPr>
+          <w:lang w:val="en-US"/>
+        </w:rPr>
+      </w:pPr>
+    </w:p>
+    <w:p>
+      <w:pPr>
+        <w:rPr>
+          <w:lang w:val="en-US"/>
+        </w:rPr>
+      </w:pPr>
+    </w:p>
+    <w:p>
+      <w:pPr>
+        <w:rPr>
+          <w:lang w:val="en-US"/>
+        </w:rPr>
+      </w:pPr>
+    </w:p>
+    <w:p>
+      <w:pPr>
+        <w:rPr>
+          <w:lang w:val="en-US"/>
+        </w:rPr>
+      </w:pPr>
+    </w:p>
+    <w:p>
+      <w:pPr>
+        <w:rPr>
+          <w:lang w:val="en-US"/>
+        </w:rPr>
+      </w:pPr>
+    </w:p>
+    <w:p>
+      <w:pPr>
+        <w:rPr>
+          <w:lang w:val="en-US"/>
+        </w:rPr>
+      </w:pPr>
+    </w:p>
+    <w:p>
+      <w:pPr>
+        <w:rPr>
+          <w:lang w:val="en-US"/>
+        </w:rPr>
+      </w:pPr>
+    </w:p>
+    <w:p>
+      <w:pPr>
+        <w:rPr>
+          <w:lang w:val="en-US"/>
+        </w:rPr>
+      </w:pPr>
+    </w:p>
+    <w:p>
+      <w:pPr>
+        <w:rPr>
+          <w:lang w:val="en-US"/>
+        </w:rPr>
+      </w:pPr>
+    </w:p>
+    <w:p>
+      <w:pPr>
+        <w:rPr>
+          <w:lang w:val="en-US"/>
+        </w:rPr>
+      </w:pPr>
+    </w:p>
+    <w:p>
+      <w:pPr>
+        <w:rPr>
+          <w:lang w:val="en-US"/>
+        </w:rPr>
+      </w:pPr>
+    </w:p>
+    <w:p>
+      <w:pPr>
+        <w:rPr>
+          <w:lang w:val="en-US"/>
+        </w:rPr>
+      </w:pPr>
+      <w:r>
+        <w:rPr>
+          <w:noProof/>
+          <w:lang w:eastAsia="ru-RU"/>
+        </w:rPr>
+        <w:lastRenderedPageBreak/>
+        <w:drawing>
+          <wp:inline distT="0" distB="0" distL="0" distR="0" wp14:anchorId="32709A51" wp14:editId="22E1210E">
+            <wp:extent cx="5940425" cy="4632325"/>
+            <wp:effectExtent l="0" t="0" r="3175" b="0"/>
+            <wp:docPr id="12" name="Рисунок 12"/>
+            <wp:cNvGraphicFramePr>
+              <a:graphicFrameLocks xmlns:a="http://schemas.openxmlformats.org/drawingml/2006/main" noChangeAspect="1"/>
+            </wp:cNvGraphicFramePr>
+            <a:graphic xmlns:a="http://schemas.openxmlformats.org/drawingml/2006/main">
+              <a:graphicData uri="http://schemas.openxmlformats.org/drawingml/2006/picture">
+                <pic:pic xmlns:pic="http://schemas.openxmlformats.org/drawingml/2006/picture">
+                  <pic:nvPicPr>
+                    <pic:cNvPr id="1" name=""/>
+                    <pic:cNvPicPr/>
+                  </pic:nvPicPr>
+                  <pic:blipFill>
+                    <a:blip r:embed="rId17"/>
+                    <a:stretch>
+                      <a:fillRect/>
+                    </a:stretch>
+                  </pic:blipFill>
+                  <pic:spPr>
+                    <a:xfrm>
+                      <a:off x="0" y="0"/>
+                      <a:ext cx="5940425" cy="4632325"/>
+                    </a:xfrm>
+                    <a:prstGeom prst="rect">
+                      <a:avLst/>
+                    </a:prstGeom>
+                  </pic:spPr>
+                </pic:pic>
+              </a:graphicData>
+            </a:graphic>
+          </wp:inline>
+        </w:drawing>
+      </w:r>
+    </w:p>
+    <w:p>
+      <w:pPr>
+        <w:rPr>
+          <w:lang w:val="en-US"/>
+        </w:rPr>
+      </w:pPr>
+    </w:p>
+    <w:p>
+      <w:pPr>
+        <w:rPr>
+          <w:lang w:val="en-US"/>
+        </w:rPr>
+      </w:pPr>
+    </w:p>
+    <w:p>
+      <w:pPr>
+        <w:rPr>
+          <w:lang w:val="en-US"/>
+        </w:rPr>
+      </w:pPr>
+    </w:p>
+    <w:p>
+      <w:pPr>
+        <w:rPr>
+          <w:lang w:val="en-US"/>
+        </w:rPr>
+      </w:pPr>
+    </w:p>
+    <w:p>
+      <w:pPr>
+        <w:rPr>
+          <w:lang w:val="en-US"/>
+        </w:rPr>
+      </w:pPr>
+    </w:p>
+    <w:p>
+      <w:pPr>
+        <w:rPr>
+          <w:lang w:val="en-US"/>
+        </w:rPr>
+      </w:pPr>
+    </w:p>
+    <w:p>
+      <w:pPr>
+        <w:rPr>
+          <w:lang w:val="en-US"/>
+        </w:rPr>
+      </w:pPr>
+    </w:p>
+    <w:p>
+      <w:pPr>
+        <w:rPr>
+          <w:lang w:val="en-US"/>
+        </w:rPr>
+      </w:pPr>
+    </w:p>
+    <w:p>
+      <w:pPr>
+        <w:rPr>
+          <w:lang w:val="en-US"/>
+        </w:rPr>
+      </w:pPr>
+    </w:p>
+    <w:p>
+      <w:pPr>
+        <w:rPr>
+          <w:lang w:val="en-US"/>
+        </w:rPr>
+      </w:pPr>
+    </w:p>
+    <w:p>
+      <w:pPr>
+        <w:rPr>
+          <w:lang w:val="en-US"/>
+        </w:rPr>
+      </w:pPr>
+    </w:p>
+    <w:p>
+      <w:pPr>
+        <w:rPr>
+          <w:lang w:val="en-US"/>
+        </w:rPr>
+      </w:pPr>
+    </w:p>
+    <w:p>
+      <w:pPr>
+        <w:rPr>
+          <w:lang w:val="en-US"/>
+        </w:rPr>
+      </w:pPr>
+    </w:p>
+    <w:p>
+      <w:pPr>
+        <w:rPr>
+          <w:lang w:val="en-US"/>
+        </w:rPr>
+      </w:pPr>
+    </w:p>
+    <w:p>
+      <w:pPr>
+        <w:rPr>
+          <w:lang w:val="en-US"/>
+        </w:rPr>
+      </w:pPr>
+    </w:p>
+    <w:p>
+      <w:pPr>
+        <w:rPr>
+          <w:lang w:val="en-US"/>
+        </w:rPr>
+      </w:pPr>
+    </w:p>
+    <w:p>
+      <w:r>
+        <w:lastRenderedPageBreak/>
+        <w:t>Модернизированное исключения</w:t>
+      </w:r>
+    </w:p>
+    <w:p>
+      <w:r>
+        <w:rPr>
+          <w:noProof/>
+          <w:lang w:eastAsia="ru-RU"/>
+        </w:rPr>
+        <w:drawing>
+          <wp:inline distT="0" distB="0" distL="0" distR="0" wp14:anchorId="0C4F862C" wp14:editId="577FD09A">
+            <wp:extent cx="5940425" cy="4632325"/>
+            <wp:effectExtent l="0" t="0" r="3175" b="0"/>
+            <wp:docPr id="13" name="Рисунок 13"/>
+            <wp:cNvGraphicFramePr>
+              <a:graphicFrameLocks xmlns:a="http://schemas.openxmlformats.org/drawingml/2006/main" noChangeAspect="1"/>
+            </wp:cNvGraphicFramePr>
+            <a:graphic xmlns:a="http://schemas.openxmlformats.org/drawingml/2006/main">
+              <a:graphicData uri="http://schemas.openxmlformats.org/drawingml/2006/picture">
+                <pic:pic xmlns:pic="http://schemas.openxmlformats.org/drawingml/2006/picture">
+                  <pic:nvPicPr>
+                    <pic:cNvPr id="1" name=""/>
+                    <pic:cNvPicPr/>
+                  </pic:nvPicPr>
+                  <pic:blipFill>
+                    <a:blip r:embed="rId18"/>
+                    <a:stretch>
+                      <a:fillRect/>
+                    </a:stretch>
+                  </pic:blipFill>
+                  <pic:spPr>
+                    <a:xfrm>
+                      <a:off x="0" y="0"/>
+                      <a:ext cx="5940425" cy="4632325"/>
+                    </a:xfrm>
+                    <a:prstGeom prst="rect">
+                      <a:avLst/>
+                    </a:prstGeom>
+                  </pic:spPr>
+                </pic:pic>
+              </a:graphicData>
+            </a:graphic>
+          </wp:inline>
+        </w:drawing>
+      </w:r>
+    </w:p>
+    <w:p/>
+    <w:p/>
+    <w:p/>
+    <w:p/>
+    <w:p/>
+    <w:p/>
+    <w:p/>
+    <w:p/>
+    <w:p/>
+    <w:p/>
+    <w:p/>
+    <w:p/>
+    <w:p/>
+    <w:p/>
+    <w:p/>
+    <w:p>
+      <w:pPr>
+        <w:rPr>
+          <w:lang w:val="en-US"/>
+        </w:rPr>
+      </w:pPr>
+      <w:proofErr w:type="spellStart"/>
+      <w:r>
+        <w:rPr>
+          <w:lang w:val="en-US"/>
+        </w:rPr>
+        <w:lastRenderedPageBreak/>
+        <w:t>Общие</w:t>
+      </w:r>
+      <w:proofErr w:type="spellEnd"/>
+      <w:r>
+        <w:rPr>
+          <w:lang w:val="en-US"/>
+        </w:rPr>
+        <w:t xml:space="preserve"> </w:t>
+      </w:r>
+      <w:proofErr w:type="spellStart"/>
+      <w:r>
+        <w:rPr>
+          <w:lang w:val="en-US"/>
+        </w:rPr>
+        <w:t>операторы</w:t>
+      </w:r>
+      <w:proofErr w:type="spellEnd"/>
+      <w:r>
+        <w:rPr>
+          <w:lang w:val="en-US"/>
+        </w:rPr>
+        <w:t xml:space="preserve"> catch</w:t>
+      </w:r>
+    </w:p>
+    <w:p>
+      <w:pPr>
+        <w:rPr>
+          <w:lang w:val="en-US"/>
+        </w:rPr>
+      </w:pPr>
+      <w:r>
+        <w:rPr>
+          <w:noProof/>
+          <w:lang w:eastAsia="ru-RU"/>
+        </w:rPr>
+        <w:drawing>
+          <wp:inline distT="0" distB="0" distL="0" distR="0" wp14:anchorId="435D9CA5" wp14:editId="0062E88F">
+            <wp:extent cx="5940425" cy="4632325"/>
+            <wp:effectExtent l="0" t="0" r="3175" b="0"/>
+            <wp:docPr id="14" name="Рисунок 14"/>
+            <wp:cNvGraphicFramePr>
+              <a:graphicFrameLocks xmlns:a="http://schemas.openxmlformats.org/drawingml/2006/main" noChangeAspect="1"/>
+            </wp:cNvGraphicFramePr>
+            <a:graphic xmlns:a="http://schemas.openxmlformats.org/drawingml/2006/main">
+              <a:graphicData uri="http://schemas.openxmlformats.org/drawingml/2006/picture">
+                <pic:pic xmlns:pic="http://schemas.openxmlformats.org/drawingml/2006/picture">
+                  <pic:nvPicPr>
+                    <pic:cNvPr id="1" name=""/>
+                    <pic:cNvPicPr/>
+                  </pic:nvPicPr>
+                  <pic:blipFill>
+                    <a:blip r:embed="rId19"/>
+                    <a:stretch>
+                      <a:fillRect/>
+                    </a:stretch>
+                  </pic:blipFill>
+                  <pic:spPr>
+                    <a:xfrm>
+                      <a:off x="0" y="0"/>
+                      <a:ext cx="5940425" cy="4632325"/>
+                    </a:xfrm>
+                    <a:prstGeom prst="rect">
+                      <a:avLst/>
+                    </a:prstGeom>
+                  </pic:spPr>
+                </pic:pic>
+              </a:graphicData>
+            </a:graphic>
+          </wp:inline>
+        </w:drawing>
+      </w:r>
+    </w:p>
+    <w:p>
+      <w:pPr>
+        <w:rPr>
+          <w:lang w:val="en-US"/>
+        </w:rPr>
+      </w:pPr>
+    </w:p>
+    <w:p>
+      <w:pPr>
+        <w:rPr>
+          <w:lang w:val="en-US"/>
+        </w:rPr>
+      </w:pPr>
+    </w:p>
+    <w:p>
+      <w:pPr>
+        <w:rPr>
+          <w:lang w:val="en-US"/>
+        </w:rPr>
+      </w:pPr>
+    </w:p>
+    <w:p>
+      <w:pPr>
+        <w:rPr>
+          <w:lang w:val="en-US"/>
+        </w:rPr>
+      </w:pPr>
+    </w:p>
+    <w:p>
+      <w:pPr>
+        <w:rPr>
+          <w:lang w:val="en-US"/>
+        </w:rPr>
+      </w:pPr>
+    </w:p>
+    <w:p>
+      <w:pPr>
+        <w:rPr>
+          <w:lang w:val="en-US"/>
+        </w:rPr>
+      </w:pPr>
+    </w:p>
+    <w:p>
+      <w:pPr>
+        <w:rPr>
+          <w:lang w:val="en-US"/>
+        </w:rPr>
+      </w:pPr>
+    </w:p>
+    <w:p>
+      <w:pPr>
+        <w:rPr>
+          <w:lang w:val="en-US"/>
+        </w:rPr>
+      </w:pPr>
+    </w:p>
+    <w:p>
+      <w:pPr>
+        <w:rPr>
+          <w:lang w:val="en-US"/>
+        </w:rPr>
+      </w:pPr>
+    </w:p>
+    <w:p>
+      <w:pPr>
+        <w:rPr>
+          <w:lang w:val="en-US"/>
+        </w:rPr>
+      </w:pPr>
+    </w:p>
+    <w:p>
+      <w:pPr>
+        <w:rPr>
+          <w:lang w:val="en-US"/>
+        </w:rPr>
+      </w:pPr>
+    </w:p>
+    <w:p>
+      <w:pPr>
+        <w:rPr>
+          <w:lang w:val="en-US"/>
+        </w:rPr>
+      </w:pPr>
+    </w:p>
+    <w:p>
+      <w:pPr>
+        <w:rPr>
+          <w:lang w:val="en-US"/>
+        </w:rPr>
+      </w:pPr>
+    </w:p>
+    <w:p>
+      <w:pPr>
+        <w:rPr>
+          <w:lang w:val="en-US"/>
+        </w:rPr>
+      </w:pPr>
+    </w:p>
+    <w:p>
+      <w:pPr>
+        <w:rPr>
+          <w:lang w:val="en-US"/>
+        </w:rPr>
+      </w:pPr>
+    </w:p>
+    <w:p>
+      <w:pPr>
+        <w:rPr>
+          <w:lang w:val="en-US"/>
+        </w:rPr>
+      </w:pPr>
+      <w:proofErr w:type="spellStart"/>
+      <w:proofErr w:type="gramStart"/>
+      <w:r>
+        <w:rPr>
+          <w:lang w:val="en-US"/>
+        </w:rPr>
+        <w:lastRenderedPageBreak/>
+        <w:t>блок</w:t>
+      </w:r>
+      <w:proofErr w:type="spellEnd"/>
+      <w:proofErr w:type="gramEnd"/>
+      <w:r>
+        <w:rPr>
+          <w:lang w:val="en-US"/>
+        </w:rPr>
+        <w:t xml:space="preserve"> finally</w:t>
+      </w:r>
+    </w:p>
+    <w:p>
+      <w:pPr>
+        <w:rPr>
+          <w:lang w:val="en-US"/>
+        </w:rPr>
+      </w:pPr>
+    </w:p>
+    <w:p>
+      <w:pPr>
+        <w:rPr>
+          <w:lang w:val="en-US"/>
+        </w:rPr>
+      </w:pPr>
+      <w:r>
+        <w:rPr>
+          <w:noProof/>
+          <w:lang w:eastAsia="ru-RU"/>
+        </w:rPr>
+        <w:drawing>
+          <wp:inline distT="0" distB="0" distL="0" distR="0" wp14:anchorId="32D8AC8A" wp14:editId="610A76F7">
+            <wp:extent cx="5940425" cy="4632325"/>
+            <wp:effectExtent l="0" t="0" r="3175" b="0"/>
+            <wp:docPr id="15" name="Рисунок 15"/>
+            <wp:cNvGraphicFramePr>
+              <a:graphicFrameLocks xmlns:a="http://schemas.openxmlformats.org/drawingml/2006/main" noChangeAspect="1"/>
+            </wp:cNvGraphicFramePr>
+            <a:graphic xmlns:a="http://schemas.openxmlformats.org/drawingml/2006/main">
+              <a:graphicData uri="http://schemas.openxmlformats.org/drawingml/2006/picture">
+                <pic:pic xmlns:pic="http://schemas.openxmlformats.org/drawingml/2006/picture">
+                  <pic:nvPicPr>
+                    <pic:cNvPr id="1" name=""/>
+                    <pic:cNvPicPr/>
+                  </pic:nvPicPr>
+                  <pic:blipFill>
+                    <a:blip r:embed="rId20"/>
+                    <a:stretch>
+                      <a:fillRect/>
+                    </a:stretch>
+                  </pic:blipFill>
+                  <pic:spPr>
+                    <a:xfrm>
+                      <a:off x="0" y="0"/>
+                      <a:ext cx="5940425" cy="4632325"/>
+                    </a:xfrm>
+                    <a:prstGeom prst="rect">
+                      <a:avLst/>
+                    </a:prstGeom>
+                  </pic:spPr>
+                </pic:pic>
+              </a:graphicData>
+            </a:graphic>
+          </wp:inline>
+        </w:drawing>
+      </w:r>
       <w:bookmarkStart w:id="0" w:name="_GoBack"/>
       <w:bookmarkEnd w:id="0"/>
-    </w:p>
-    <w:p>
-      <w:pPr>
-        <w:pStyle w:val="a4"/>
-        <w:rPr>
-          <w:lang w:val="en-US"/>
-        </w:rPr>
-      </w:pPr>
-    </w:p>
-    <w:p>
-      <w:pPr>
-        <w:rPr>
-          <w:lang w:val="en-US"/>
-        </w:rPr>
-      </w:pPr>
     </w:p>
     <w:sectPr>
       <w:pgSz w:w="11906" w:h="16838"/>

</xml_diff>